<commit_message>
add connected components pseudo code and summary
</commit_message>
<xml_diff>
--- a/Graph Theory.docx
+++ b/Graph Theory.docx
@@ -1094,6 +1094,737 @@
     <w:p>
       <w:r>
         <w:t>A DFS plunges depth first into a graph without regard for which edge it takes next until it cannot go any further at which point it backtracks and continues.</w:t>
+      </w:r>
+    </w:p>
+    <w:p>
+      <w:pPr>
+        <w:shd w:val="clear" w:color="auto" w:fill="1E1E1E"/>
+        <w:spacing w:after="0" w:line="285" w:lineRule="atLeast"/>
+        <w:rPr>
+          <w:rFonts w:ascii="Consolas" w:eastAsia="Times New Roman" w:hAnsi="Consolas" w:cs="Times New Roman"/>
+          <w:color w:val="D4D4D4"/>
+          <w:sz w:val="21"/>
+          <w:szCs w:val="21"/>
+          <w:lang w:eastAsia="en-AU"/>
+        </w:rPr>
+      </w:pPr>
+      <w:r>
+        <w:rPr>
+          <w:rFonts w:ascii="Consolas" w:eastAsia="Times New Roman" w:hAnsi="Consolas" w:cs="Times New Roman"/>
+          <w:color w:val="6A9955"/>
+          <w:sz w:val="21"/>
+          <w:szCs w:val="21"/>
+          <w:lang w:eastAsia="en-AU"/>
+        </w:rPr>
+        <w:t># Global or class scope variables</w:t>
+      </w:r>
+    </w:p>
+    <w:p>
+      <w:pPr>
+        <w:shd w:val="clear" w:color="auto" w:fill="1E1E1E"/>
+        <w:spacing w:after="0" w:line="285" w:lineRule="atLeast"/>
+        <w:rPr>
+          <w:rFonts w:ascii="Consolas" w:eastAsia="Times New Roman" w:hAnsi="Consolas" w:cs="Times New Roman"/>
+          <w:color w:val="D4D4D4"/>
+          <w:sz w:val="21"/>
+          <w:szCs w:val="21"/>
+          <w:lang w:eastAsia="en-AU"/>
+        </w:rPr>
+      </w:pPr>
+      <w:r>
+        <w:rPr>
+          <w:rFonts w:ascii="Consolas" w:eastAsia="Times New Roman" w:hAnsi="Consolas" w:cs="Times New Roman"/>
+          <w:color w:val="D4D4D4"/>
+          <w:sz w:val="21"/>
+          <w:szCs w:val="21"/>
+          <w:lang w:eastAsia="en-AU"/>
+        </w:rPr>
+        <w:t>n = </w:t>
+      </w:r>
+      <w:r>
+        <w:rPr>
+          <w:rFonts w:ascii="Consolas" w:eastAsia="Times New Roman" w:hAnsi="Consolas" w:cs="Times New Roman"/>
+          <w:color w:val="CE9178"/>
+          <w:sz w:val="21"/>
+          <w:szCs w:val="21"/>
+          <w:lang w:eastAsia="en-AU"/>
+        </w:rPr>
+        <w:t>'number of nodes in the graph'</w:t>
+      </w:r>
+    </w:p>
+    <w:p>
+      <w:pPr>
+        <w:shd w:val="clear" w:color="auto" w:fill="1E1E1E"/>
+        <w:spacing w:after="0" w:line="285" w:lineRule="atLeast"/>
+        <w:rPr>
+          <w:rFonts w:ascii="Consolas" w:eastAsia="Times New Roman" w:hAnsi="Consolas" w:cs="Times New Roman"/>
+          <w:color w:val="D4D4D4"/>
+          <w:sz w:val="21"/>
+          <w:szCs w:val="21"/>
+          <w:lang w:eastAsia="en-AU"/>
+        </w:rPr>
+      </w:pPr>
+      <w:r>
+        <w:rPr>
+          <w:rFonts w:ascii="Consolas" w:eastAsia="Times New Roman" w:hAnsi="Consolas" w:cs="Times New Roman"/>
+          <w:color w:val="D4D4D4"/>
+          <w:sz w:val="21"/>
+          <w:szCs w:val="21"/>
+          <w:lang w:eastAsia="en-AU"/>
+        </w:rPr>
+        <w:t>graph = </w:t>
+      </w:r>
+      <w:r>
+        <w:rPr>
+          <w:rFonts w:ascii="Consolas" w:eastAsia="Times New Roman" w:hAnsi="Consolas" w:cs="Times New Roman"/>
+          <w:color w:val="CE9178"/>
+          <w:sz w:val="21"/>
+          <w:szCs w:val="21"/>
+          <w:lang w:eastAsia="en-AU"/>
+        </w:rPr>
+        <w:t>'adjacency list representing graph'</w:t>
+      </w:r>
+    </w:p>
+    <w:p>
+      <w:pPr>
+        <w:shd w:val="clear" w:color="auto" w:fill="1E1E1E"/>
+        <w:spacing w:after="0" w:line="285" w:lineRule="atLeast"/>
+        <w:rPr>
+          <w:rFonts w:ascii="Consolas" w:eastAsia="Times New Roman" w:hAnsi="Consolas" w:cs="Times New Roman"/>
+          <w:color w:val="D4D4D4"/>
+          <w:sz w:val="21"/>
+          <w:szCs w:val="21"/>
+          <w:lang w:eastAsia="en-AU"/>
+        </w:rPr>
+      </w:pPr>
+      <w:r>
+        <w:rPr>
+          <w:rFonts w:ascii="Consolas" w:eastAsia="Times New Roman" w:hAnsi="Consolas" w:cs="Times New Roman"/>
+          <w:color w:val="D4D4D4"/>
+          <w:sz w:val="21"/>
+          <w:szCs w:val="21"/>
+          <w:lang w:eastAsia="en-AU"/>
+        </w:rPr>
+        <w:t>visited = [</w:t>
+      </w:r>
+      <w:r>
+        <w:rPr>
+          <w:rFonts w:ascii="Consolas" w:eastAsia="Times New Roman" w:hAnsi="Consolas" w:cs="Times New Roman"/>
+          <w:color w:val="569CD6"/>
+          <w:sz w:val="21"/>
+          <w:szCs w:val="21"/>
+          <w:lang w:eastAsia="en-AU"/>
+        </w:rPr>
+        <w:t>False</w:t>
+      </w:r>
+      <w:r>
+        <w:rPr>
+          <w:rFonts w:ascii="Consolas" w:eastAsia="Times New Roman" w:hAnsi="Consolas" w:cs="Times New Roman"/>
+          <w:color w:val="D4D4D4"/>
+          <w:sz w:val="21"/>
+          <w:szCs w:val="21"/>
+          <w:lang w:eastAsia="en-AU"/>
+        </w:rPr>
+        <w:t>, </w:t>
+      </w:r>
+      <w:r>
+        <w:rPr>
+          <w:rFonts w:ascii="Consolas" w:eastAsia="Times New Roman" w:hAnsi="Consolas" w:cs="Times New Roman"/>
+          <w:color w:val="CE9178"/>
+          <w:sz w:val="21"/>
+          <w:szCs w:val="21"/>
+          <w:lang w:eastAsia="en-AU"/>
+        </w:rPr>
+        <w:t>'...'</w:t>
+      </w:r>
+      <w:r>
+        <w:rPr>
+          <w:rFonts w:ascii="Consolas" w:eastAsia="Times New Roman" w:hAnsi="Consolas" w:cs="Times New Roman"/>
+          <w:color w:val="D4D4D4"/>
+          <w:sz w:val="21"/>
+          <w:szCs w:val="21"/>
+          <w:lang w:eastAsia="en-AU"/>
+        </w:rPr>
+        <w:t>, </w:t>
+      </w:r>
+      <w:r>
+        <w:rPr>
+          <w:rFonts w:ascii="Consolas" w:eastAsia="Times New Roman" w:hAnsi="Consolas" w:cs="Times New Roman"/>
+          <w:color w:val="569CD6"/>
+          <w:sz w:val="21"/>
+          <w:szCs w:val="21"/>
+          <w:lang w:eastAsia="en-AU"/>
+        </w:rPr>
+        <w:t>False</w:t>
+      </w:r>
+      <w:r>
+        <w:rPr>
+          <w:rFonts w:ascii="Consolas" w:eastAsia="Times New Roman" w:hAnsi="Consolas" w:cs="Times New Roman"/>
+          <w:color w:val="D4D4D4"/>
+          <w:sz w:val="21"/>
+          <w:szCs w:val="21"/>
+          <w:lang w:eastAsia="en-AU"/>
+        </w:rPr>
+        <w:t>]  </w:t>
+      </w:r>
+      <w:r>
+        <w:rPr>
+          <w:rFonts w:ascii="Consolas" w:eastAsia="Times New Roman" w:hAnsi="Consolas" w:cs="Times New Roman"/>
+          <w:color w:val="6A9955"/>
+          <w:sz w:val="21"/>
+          <w:szCs w:val="21"/>
+          <w:lang w:eastAsia="en-AU"/>
+        </w:rPr>
+        <w:t># size n</w:t>
+      </w:r>
+    </w:p>
+    <w:p>
+      <w:pPr>
+        <w:shd w:val="clear" w:color="auto" w:fill="1E1E1E"/>
+        <w:spacing w:after="240" w:line="285" w:lineRule="atLeast"/>
+        <w:rPr>
+          <w:rFonts w:ascii="Consolas" w:eastAsia="Times New Roman" w:hAnsi="Consolas" w:cs="Times New Roman"/>
+          <w:color w:val="D4D4D4"/>
+          <w:sz w:val="21"/>
+          <w:szCs w:val="21"/>
+          <w:lang w:eastAsia="en-AU"/>
+        </w:rPr>
+      </w:pPr>
+    </w:p>
+    <w:p>
+      <w:pPr>
+        <w:shd w:val="clear" w:color="auto" w:fill="1E1E1E"/>
+        <w:spacing w:after="0" w:line="285" w:lineRule="atLeast"/>
+        <w:rPr>
+          <w:rFonts w:ascii="Consolas" w:eastAsia="Times New Roman" w:hAnsi="Consolas" w:cs="Times New Roman"/>
+          <w:color w:val="D4D4D4"/>
+          <w:sz w:val="21"/>
+          <w:szCs w:val="21"/>
+          <w:lang w:eastAsia="en-AU"/>
+        </w:rPr>
+      </w:pPr>
+      <w:r>
+        <w:rPr>
+          <w:rFonts w:ascii="Consolas" w:eastAsia="Times New Roman" w:hAnsi="Consolas" w:cs="Times New Roman"/>
+          <w:color w:val="569CD6"/>
+          <w:sz w:val="21"/>
+          <w:szCs w:val="21"/>
+          <w:lang w:eastAsia="en-AU"/>
+        </w:rPr>
+        <w:t>def</w:t>
+      </w:r>
+      <w:r>
+        <w:rPr>
+          <w:rFonts w:ascii="Consolas" w:eastAsia="Times New Roman" w:hAnsi="Consolas" w:cs="Times New Roman"/>
+          <w:color w:val="D4D4D4"/>
+          <w:sz w:val="21"/>
+          <w:szCs w:val="21"/>
+          <w:lang w:eastAsia="en-AU"/>
+        </w:rPr>
+        <w:t> </w:t>
+      </w:r>
+      <w:r>
+        <w:rPr>
+          <w:rFonts w:ascii="Consolas" w:eastAsia="Times New Roman" w:hAnsi="Consolas" w:cs="Times New Roman"/>
+          <w:color w:val="DCDCAA"/>
+          <w:sz w:val="21"/>
+          <w:szCs w:val="21"/>
+          <w:lang w:eastAsia="en-AU"/>
+        </w:rPr>
+        <w:t>dfs</w:t>
+      </w:r>
+      <w:r>
+        <w:rPr>
+          <w:rFonts w:ascii="Consolas" w:eastAsia="Times New Roman" w:hAnsi="Consolas" w:cs="Times New Roman"/>
+          <w:color w:val="D4D4D4"/>
+          <w:sz w:val="21"/>
+          <w:szCs w:val="21"/>
+          <w:lang w:eastAsia="en-AU"/>
+        </w:rPr>
+        <w:t>(</w:t>
+      </w:r>
+      <w:r>
+        <w:rPr>
+          <w:rFonts w:ascii="Consolas" w:eastAsia="Times New Roman" w:hAnsi="Consolas" w:cs="Times New Roman"/>
+          <w:color w:val="9CDCFE"/>
+          <w:sz w:val="21"/>
+          <w:szCs w:val="21"/>
+          <w:lang w:eastAsia="en-AU"/>
+        </w:rPr>
+        <w:t>at</w:t>
+      </w:r>
+      <w:r>
+        <w:rPr>
+          <w:rFonts w:ascii="Consolas" w:eastAsia="Times New Roman" w:hAnsi="Consolas" w:cs="Times New Roman"/>
+          <w:color w:val="D4D4D4"/>
+          <w:sz w:val="21"/>
+          <w:szCs w:val="21"/>
+          <w:lang w:eastAsia="en-AU"/>
+        </w:rPr>
+        <w:t>):</w:t>
+      </w:r>
+    </w:p>
+    <w:p>
+      <w:pPr>
+        <w:shd w:val="clear" w:color="auto" w:fill="1E1E1E"/>
+        <w:spacing w:after="0" w:line="285" w:lineRule="atLeast"/>
+        <w:rPr>
+          <w:rFonts w:ascii="Consolas" w:eastAsia="Times New Roman" w:hAnsi="Consolas" w:cs="Times New Roman"/>
+          <w:color w:val="D4D4D4"/>
+          <w:sz w:val="21"/>
+          <w:szCs w:val="21"/>
+          <w:lang w:eastAsia="en-AU"/>
+        </w:rPr>
+      </w:pPr>
+      <w:r>
+        <w:rPr>
+          <w:rFonts w:ascii="Consolas" w:eastAsia="Times New Roman" w:hAnsi="Consolas" w:cs="Times New Roman"/>
+          <w:color w:val="D4D4D4"/>
+          <w:sz w:val="21"/>
+          <w:szCs w:val="21"/>
+          <w:lang w:eastAsia="en-AU"/>
+        </w:rPr>
+        <w:t>    </w:t>
+      </w:r>
+      <w:r>
+        <w:rPr>
+          <w:rFonts w:ascii="Consolas" w:eastAsia="Times New Roman" w:hAnsi="Consolas" w:cs="Times New Roman"/>
+          <w:color w:val="C586C0"/>
+          <w:sz w:val="21"/>
+          <w:szCs w:val="21"/>
+          <w:lang w:eastAsia="en-AU"/>
+        </w:rPr>
+        <w:t>if</w:t>
+      </w:r>
+      <w:r>
+        <w:rPr>
+          <w:rFonts w:ascii="Consolas" w:eastAsia="Times New Roman" w:hAnsi="Consolas" w:cs="Times New Roman"/>
+          <w:color w:val="D4D4D4"/>
+          <w:sz w:val="21"/>
+          <w:szCs w:val="21"/>
+          <w:lang w:eastAsia="en-AU"/>
+        </w:rPr>
+        <w:t> visited[at]:</w:t>
+      </w:r>
+    </w:p>
+    <w:p>
+      <w:pPr>
+        <w:shd w:val="clear" w:color="auto" w:fill="1E1E1E"/>
+        <w:spacing w:after="0" w:line="285" w:lineRule="atLeast"/>
+        <w:rPr>
+          <w:rFonts w:ascii="Consolas" w:eastAsia="Times New Roman" w:hAnsi="Consolas" w:cs="Times New Roman"/>
+          <w:color w:val="D4D4D4"/>
+          <w:sz w:val="21"/>
+          <w:szCs w:val="21"/>
+          <w:lang w:eastAsia="en-AU"/>
+        </w:rPr>
+      </w:pPr>
+      <w:r>
+        <w:rPr>
+          <w:rFonts w:ascii="Consolas" w:eastAsia="Times New Roman" w:hAnsi="Consolas" w:cs="Times New Roman"/>
+          <w:color w:val="D4D4D4"/>
+          <w:sz w:val="21"/>
+          <w:szCs w:val="21"/>
+          <w:lang w:eastAsia="en-AU"/>
+        </w:rPr>
+        <w:t>        </w:t>
+      </w:r>
+      <w:r>
+        <w:rPr>
+          <w:rFonts w:ascii="Consolas" w:eastAsia="Times New Roman" w:hAnsi="Consolas" w:cs="Times New Roman"/>
+          <w:color w:val="C586C0"/>
+          <w:sz w:val="21"/>
+          <w:szCs w:val="21"/>
+          <w:lang w:eastAsia="en-AU"/>
+        </w:rPr>
+        <w:t>return</w:t>
+      </w:r>
+    </w:p>
+    <w:p>
+      <w:pPr>
+        <w:shd w:val="clear" w:color="auto" w:fill="1E1E1E"/>
+        <w:spacing w:after="0" w:line="285" w:lineRule="atLeast"/>
+        <w:rPr>
+          <w:rFonts w:ascii="Consolas" w:eastAsia="Times New Roman" w:hAnsi="Consolas" w:cs="Times New Roman"/>
+          <w:color w:val="D4D4D4"/>
+          <w:sz w:val="21"/>
+          <w:szCs w:val="21"/>
+          <w:lang w:eastAsia="en-AU"/>
+        </w:rPr>
+      </w:pPr>
+      <w:r>
+        <w:rPr>
+          <w:rFonts w:ascii="Consolas" w:eastAsia="Times New Roman" w:hAnsi="Consolas" w:cs="Times New Roman"/>
+          <w:color w:val="D4D4D4"/>
+          <w:sz w:val="21"/>
+          <w:szCs w:val="21"/>
+          <w:lang w:eastAsia="en-AU"/>
+        </w:rPr>
+        <w:t>    visited[at] = </w:t>
+      </w:r>
+      <w:r>
+        <w:rPr>
+          <w:rFonts w:ascii="Consolas" w:eastAsia="Times New Roman" w:hAnsi="Consolas" w:cs="Times New Roman"/>
+          <w:color w:val="569CD6"/>
+          <w:sz w:val="21"/>
+          <w:szCs w:val="21"/>
+          <w:lang w:eastAsia="en-AU"/>
+        </w:rPr>
+        <w:t>True</w:t>
+      </w:r>
+    </w:p>
+    <w:p>
+      <w:pPr>
+        <w:shd w:val="clear" w:color="auto" w:fill="1E1E1E"/>
+        <w:spacing w:after="0" w:line="285" w:lineRule="atLeast"/>
+        <w:rPr>
+          <w:rFonts w:ascii="Consolas" w:eastAsia="Times New Roman" w:hAnsi="Consolas" w:cs="Times New Roman"/>
+          <w:color w:val="D4D4D4"/>
+          <w:sz w:val="21"/>
+          <w:szCs w:val="21"/>
+          <w:lang w:eastAsia="en-AU"/>
+        </w:rPr>
+      </w:pPr>
+    </w:p>
+    <w:p>
+      <w:pPr>
+        <w:shd w:val="clear" w:color="auto" w:fill="1E1E1E"/>
+        <w:spacing w:after="0" w:line="285" w:lineRule="atLeast"/>
+        <w:rPr>
+          <w:rFonts w:ascii="Consolas" w:eastAsia="Times New Roman" w:hAnsi="Consolas" w:cs="Times New Roman"/>
+          <w:color w:val="D4D4D4"/>
+          <w:sz w:val="21"/>
+          <w:szCs w:val="21"/>
+          <w:lang w:eastAsia="en-AU"/>
+        </w:rPr>
+      </w:pPr>
+      <w:r>
+        <w:rPr>
+          <w:rFonts w:ascii="Consolas" w:eastAsia="Times New Roman" w:hAnsi="Consolas" w:cs="Times New Roman"/>
+          <w:color w:val="D4D4D4"/>
+          <w:sz w:val="21"/>
+          <w:szCs w:val="21"/>
+          <w:lang w:eastAsia="en-AU"/>
+        </w:rPr>
+        <w:t>    neighbours = graph[at]</w:t>
+      </w:r>
+    </w:p>
+    <w:p>
+      <w:pPr>
+        <w:shd w:val="clear" w:color="auto" w:fill="1E1E1E"/>
+        <w:spacing w:after="0" w:line="285" w:lineRule="atLeast"/>
+        <w:rPr>
+          <w:rFonts w:ascii="Consolas" w:eastAsia="Times New Roman" w:hAnsi="Consolas" w:cs="Times New Roman"/>
+          <w:color w:val="D4D4D4"/>
+          <w:sz w:val="21"/>
+          <w:szCs w:val="21"/>
+          <w:lang w:eastAsia="en-AU"/>
+        </w:rPr>
+      </w:pPr>
+      <w:r>
+        <w:rPr>
+          <w:rFonts w:ascii="Consolas" w:eastAsia="Times New Roman" w:hAnsi="Consolas" w:cs="Times New Roman"/>
+          <w:color w:val="D4D4D4"/>
+          <w:sz w:val="21"/>
+          <w:szCs w:val="21"/>
+          <w:lang w:eastAsia="en-AU"/>
+        </w:rPr>
+        <w:t>    </w:t>
+      </w:r>
+      <w:r>
+        <w:rPr>
+          <w:rFonts w:ascii="Consolas" w:eastAsia="Times New Roman" w:hAnsi="Consolas" w:cs="Times New Roman"/>
+          <w:color w:val="C586C0"/>
+          <w:sz w:val="21"/>
+          <w:szCs w:val="21"/>
+          <w:lang w:eastAsia="en-AU"/>
+        </w:rPr>
+        <w:t>for</w:t>
+      </w:r>
+      <w:r>
+        <w:rPr>
+          <w:rFonts w:ascii="Consolas" w:eastAsia="Times New Roman" w:hAnsi="Consolas" w:cs="Times New Roman"/>
+          <w:color w:val="D4D4D4"/>
+          <w:sz w:val="21"/>
+          <w:szCs w:val="21"/>
+          <w:lang w:eastAsia="en-AU"/>
+        </w:rPr>
+        <w:t> </w:t>
+      </w:r>
+      <w:r>
+        <w:rPr>
+          <w:rFonts w:ascii="Consolas" w:eastAsia="Times New Roman" w:hAnsi="Consolas" w:cs="Times New Roman"/>
+          <w:color w:val="DCDCAA"/>
+          <w:sz w:val="21"/>
+          <w:szCs w:val="21"/>
+          <w:lang w:eastAsia="en-AU"/>
+        </w:rPr>
+        <w:t>next</w:t>
+      </w:r>
+      <w:r>
+        <w:rPr>
+          <w:rFonts w:ascii="Consolas" w:eastAsia="Times New Roman" w:hAnsi="Consolas" w:cs="Times New Roman"/>
+          <w:color w:val="D4D4D4"/>
+          <w:sz w:val="21"/>
+          <w:szCs w:val="21"/>
+          <w:lang w:eastAsia="en-AU"/>
+        </w:rPr>
+        <w:t> </w:t>
+      </w:r>
+      <w:r>
+        <w:rPr>
+          <w:rFonts w:ascii="Consolas" w:eastAsia="Times New Roman" w:hAnsi="Consolas" w:cs="Times New Roman"/>
+          <w:color w:val="C586C0"/>
+          <w:sz w:val="21"/>
+          <w:szCs w:val="21"/>
+          <w:lang w:eastAsia="en-AU"/>
+        </w:rPr>
+        <w:t>in</w:t>
+      </w:r>
+      <w:r>
+        <w:rPr>
+          <w:rFonts w:ascii="Consolas" w:eastAsia="Times New Roman" w:hAnsi="Consolas" w:cs="Times New Roman"/>
+          <w:color w:val="D4D4D4"/>
+          <w:sz w:val="21"/>
+          <w:szCs w:val="21"/>
+          <w:lang w:eastAsia="en-AU"/>
+        </w:rPr>
+        <w:t> neighbours:</w:t>
+      </w:r>
+    </w:p>
+    <w:p>
+      <w:pPr>
+        <w:shd w:val="clear" w:color="auto" w:fill="1E1E1E"/>
+        <w:spacing w:after="0" w:line="285" w:lineRule="atLeast"/>
+        <w:rPr>
+          <w:rFonts w:ascii="Consolas" w:eastAsia="Times New Roman" w:hAnsi="Consolas" w:cs="Times New Roman"/>
+          <w:color w:val="D4D4D4"/>
+          <w:sz w:val="21"/>
+          <w:szCs w:val="21"/>
+          <w:lang w:eastAsia="en-AU"/>
+        </w:rPr>
+      </w:pPr>
+      <w:r>
+        <w:rPr>
+          <w:rFonts w:ascii="Consolas" w:eastAsia="Times New Roman" w:hAnsi="Consolas" w:cs="Times New Roman"/>
+          <w:color w:val="D4D4D4"/>
+          <w:sz w:val="21"/>
+          <w:szCs w:val="21"/>
+          <w:lang w:eastAsia="en-AU"/>
+        </w:rPr>
+        <w:t>        dfs(</w:t>
+      </w:r>
+      <w:r>
+        <w:rPr>
+          <w:rFonts w:ascii="Consolas" w:eastAsia="Times New Roman" w:hAnsi="Consolas" w:cs="Times New Roman"/>
+          <w:color w:val="DCDCAA"/>
+          <w:sz w:val="21"/>
+          <w:szCs w:val="21"/>
+          <w:lang w:eastAsia="en-AU"/>
+        </w:rPr>
+        <w:t>next</w:t>
+      </w:r>
+      <w:r>
+        <w:rPr>
+          <w:rFonts w:ascii="Consolas" w:eastAsia="Times New Roman" w:hAnsi="Consolas" w:cs="Times New Roman"/>
+          <w:color w:val="D4D4D4"/>
+          <w:sz w:val="21"/>
+          <w:szCs w:val="21"/>
+          <w:lang w:eastAsia="en-AU"/>
+        </w:rPr>
+        <w:t>)</w:t>
+      </w:r>
+    </w:p>
+    <w:p>
+      <w:pPr>
+        <w:shd w:val="clear" w:color="auto" w:fill="1E1E1E"/>
+        <w:spacing w:after="240" w:line="285" w:lineRule="atLeast"/>
+        <w:rPr>
+          <w:rFonts w:ascii="Consolas" w:eastAsia="Times New Roman" w:hAnsi="Consolas" w:cs="Times New Roman"/>
+          <w:color w:val="D4D4D4"/>
+          <w:sz w:val="21"/>
+          <w:szCs w:val="21"/>
+          <w:lang w:eastAsia="en-AU"/>
+        </w:rPr>
+      </w:pPr>
+    </w:p>
+    <w:p>
+      <w:pPr>
+        <w:shd w:val="clear" w:color="auto" w:fill="1E1E1E"/>
+        <w:spacing w:after="0" w:line="285" w:lineRule="atLeast"/>
+        <w:rPr>
+          <w:rFonts w:ascii="Consolas" w:eastAsia="Times New Roman" w:hAnsi="Consolas" w:cs="Times New Roman"/>
+          <w:color w:val="D4D4D4"/>
+          <w:sz w:val="21"/>
+          <w:szCs w:val="21"/>
+          <w:lang w:eastAsia="en-AU"/>
+        </w:rPr>
+      </w:pPr>
+      <w:r>
+        <w:rPr>
+          <w:rFonts w:ascii="Consolas" w:eastAsia="Times New Roman" w:hAnsi="Consolas" w:cs="Times New Roman"/>
+          <w:color w:val="6A9955"/>
+          <w:sz w:val="21"/>
+          <w:szCs w:val="21"/>
+          <w:lang w:eastAsia="en-AU"/>
+        </w:rPr>
+        <w:t># start DFS at node zero</w:t>
+      </w:r>
+    </w:p>
+    <w:p>
+      <w:pPr>
+        <w:shd w:val="clear" w:color="auto" w:fill="1E1E1E"/>
+        <w:spacing w:after="0" w:line="285" w:lineRule="atLeast"/>
+        <w:rPr>
+          <w:rFonts w:ascii="Consolas" w:eastAsia="Times New Roman" w:hAnsi="Consolas" w:cs="Times New Roman"/>
+          <w:color w:val="D4D4D4"/>
+          <w:sz w:val="21"/>
+          <w:szCs w:val="21"/>
+          <w:lang w:eastAsia="en-AU"/>
+        </w:rPr>
+      </w:pPr>
+      <w:r>
+        <w:rPr>
+          <w:rFonts w:ascii="Consolas" w:eastAsia="Times New Roman" w:hAnsi="Consolas" w:cs="Times New Roman"/>
+          <w:color w:val="D4D4D4"/>
+          <w:sz w:val="21"/>
+          <w:szCs w:val="21"/>
+          <w:lang w:eastAsia="en-AU"/>
+        </w:rPr>
+        <w:t>start_node = </w:t>
+      </w:r>
+      <w:r>
+        <w:rPr>
+          <w:rFonts w:ascii="Consolas" w:eastAsia="Times New Roman" w:hAnsi="Consolas" w:cs="Times New Roman"/>
+          <w:color w:val="B5CEA8"/>
+          <w:sz w:val="21"/>
+          <w:szCs w:val="21"/>
+          <w:lang w:eastAsia="en-AU"/>
+        </w:rPr>
+        <w:t>0</w:t>
+      </w:r>
+    </w:p>
+    <w:p>
+      <w:pPr>
+        <w:shd w:val="clear" w:color="auto" w:fill="1E1E1E"/>
+        <w:spacing w:after="0" w:line="285" w:lineRule="atLeast"/>
+        <w:rPr>
+          <w:rFonts w:ascii="Consolas" w:eastAsia="Times New Roman" w:hAnsi="Consolas" w:cs="Times New Roman"/>
+          <w:color w:val="D4D4D4"/>
+          <w:sz w:val="21"/>
+          <w:szCs w:val="21"/>
+          <w:lang w:eastAsia="en-AU"/>
+        </w:rPr>
+      </w:pPr>
+      <w:r>
+        <w:rPr>
+          <w:rFonts w:ascii="Consolas" w:eastAsia="Times New Roman" w:hAnsi="Consolas" w:cs="Times New Roman"/>
+          <w:color w:val="D4D4D4"/>
+          <w:sz w:val="21"/>
+          <w:szCs w:val="21"/>
+          <w:lang w:eastAsia="en-AU"/>
+        </w:rPr>
+        <w:t>dfs(start_node)</w:t>
+      </w:r>
+    </w:p>
+    <w:p/>
+    <w:p/>
+    <w:p/>
+    <w:p/>
+    <w:p/>
+    <w:p/>
+    <w:p>
+      <w:pPr>
+        <w:rPr>
+          <w:b/>
+          <w:bCs/>
+          <w:u w:val="single"/>
+        </w:rPr>
+      </w:pPr>
+      <w:r>
+        <w:rPr>
+          <w:b/>
+          <w:bCs/>
+          <w:u w:val="single"/>
+        </w:rPr>
+        <w:lastRenderedPageBreak/>
+        <w:t>Connected Components</w:t>
+      </w:r>
+    </w:p>
+    <w:p>
+      <w:r>
+        <w:rPr>
+          <w:noProof/>
+        </w:rPr>
+        <w:drawing>
+          <wp:anchor distT="0" distB="0" distL="114300" distR="114300" simplePos="0" relativeHeight="251658240" behindDoc="0" locked="0" layoutInCell="1" allowOverlap="1" wp14:anchorId="19590F5B" wp14:editId="1F10B0CC">
+            <wp:simplePos x="0" y="0"/>
+            <wp:positionH relativeFrom="column">
+              <wp:posOffset>1653540</wp:posOffset>
+            </wp:positionH>
+            <wp:positionV relativeFrom="paragraph">
+              <wp:posOffset>887730</wp:posOffset>
+            </wp:positionV>
+            <wp:extent cx="2765425" cy="1584960"/>
+            <wp:effectExtent l="0" t="0" r="0" b="0"/>
+            <wp:wrapTopAndBottom/>
+            <wp:docPr id="1" name="Picture 1"/>
+            <wp:cNvGraphicFramePr>
+              <a:graphicFrameLocks xmlns:a="http://schemas.openxmlformats.org/drawingml/2006/main" noChangeAspect="1"/>
+            </wp:cNvGraphicFramePr>
+            <a:graphic xmlns:a="http://schemas.openxmlformats.org/drawingml/2006/main">
+              <a:graphicData uri="http://schemas.openxmlformats.org/drawingml/2006/picture">
+                <pic:pic xmlns:pic="http://schemas.openxmlformats.org/drawingml/2006/picture">
+                  <pic:nvPicPr>
+                    <pic:cNvPr id="1" name=""/>
+                    <pic:cNvPicPr/>
+                  </pic:nvPicPr>
+                  <pic:blipFill>
+                    <a:blip r:embed="rId5" cstate="print">
+                      <a:extLst>
+                        <a:ext uri="{28A0092B-C50C-407E-A947-70E740481C1C}">
+                          <a14:useLocalDpi xmlns:a14="http://schemas.microsoft.com/office/drawing/2010/main" val="0"/>
+                        </a:ext>
+                      </a:extLst>
+                    </a:blip>
+                    <a:stretch>
+                      <a:fillRect/>
+                    </a:stretch>
+                  </pic:blipFill>
+                  <pic:spPr>
+                    <a:xfrm>
+                      <a:off x="0" y="0"/>
+                      <a:ext cx="2765425" cy="1584960"/>
+                    </a:xfrm>
+                    <a:prstGeom prst="rect">
+                      <a:avLst/>
+                    </a:prstGeom>
+                  </pic:spPr>
+                </pic:pic>
+              </a:graphicData>
+            </a:graphic>
+            <wp14:sizeRelH relativeFrom="page">
+              <wp14:pctWidth>0</wp14:pctWidth>
+            </wp14:sizeRelH>
+            <wp14:sizeRelV relativeFrom="page">
+              <wp14:pctHeight>0</wp14:pctHeight>
+            </wp14:sizeRelV>
+          </wp:anchor>
+        </w:drawing>
+      </w:r>
+      <w:r>
+        <w:t>Sometimes a graph is split into multiple components. It’s useful to be able to identify and count these components.</w:t>
+      </w:r>
+      <w:r>
+        <w:t xml:space="preserve"> One way is to colour nodes so we can tell them apart. What does colouring nodes mean? It is equivalent to labelling each node in a component with an integer</w:t>
+      </w:r>
+      <w:r>
+        <w:t xml:space="preserve"> to be able to tell them apart.</w:t>
+      </w:r>
+    </w:p>
+    <w:p>
+      <w:r>
+        <w:t>33:20</w:t>
       </w:r>
     </w:p>
     <w:sectPr>

</xml_diff>

<commit_message>
add breadth first search
</commit_message>
<xml_diff>
--- a/Graph Theory.docx
+++ b/Graph Theory.docx
@@ -365,7 +365,23 @@
         <w:t>m</w:t>
       </w:r>
       <w:r>
-        <w:t xml:space="preserve"> is a very simple way to represent a graph. The idea is that the cell m[i][j] represents the edge weight of going from node i to node j.</w:t>
+        <w:t xml:space="preserve"> is a very simple way to represent a graph. The idea is that the cell m[</w:t>
+      </w:r>
+      <w:proofErr w:type="spellStart"/>
+      <w:r>
+        <w:t>i</w:t>
+      </w:r>
+      <w:proofErr w:type="spellEnd"/>
+      <w:r>
+        <w:t xml:space="preserve">][j] represents the edge weight of going from node </w:t>
+      </w:r>
+      <w:proofErr w:type="spellStart"/>
+      <w:r>
+        <w:t>i</w:t>
+      </w:r>
+      <w:proofErr w:type="spellEnd"/>
+      <w:r>
+        <w:t xml:space="preserve"> to node j.</w:t>
       </w:r>
       <w:r>
         <w:t xml:space="preserve"> </w:t>
@@ -684,21 +700,7 @@
                 <w:b w:val="0"/>
                 <w:bCs w:val="0"/>
               </w:rPr>
-              <w:t xml:space="preserve">Space efficient for representing </w:t>
-            </w:r>
-            <w:r>
-              <w:rPr>
-                <w:b w:val="0"/>
-                <w:bCs w:val="0"/>
-              </w:rPr>
-              <w:t>sparse</w:t>
-            </w:r>
-            <w:r>
-              <w:rPr>
-                <w:b w:val="0"/>
-                <w:bCs w:val="0"/>
-              </w:rPr>
-              <w:t xml:space="preserve"> graphs.</w:t>
+              <w:t>Space efficient for representing sparse graphs.</w:t>
             </w:r>
           </w:p>
         </w:tc>
@@ -711,10 +713,7 @@
               <w:cnfStyle w:val="000000100000" w:firstRow="0" w:lastRow="0" w:firstColumn="0" w:lastColumn="0" w:oddVBand="0" w:evenVBand="0" w:oddHBand="1" w:evenHBand="0" w:firstRowFirstColumn="0" w:firstRowLastColumn="0" w:lastRowFirstColumn="0" w:lastRowLastColumn="0"/>
             </w:pPr>
             <w:r>
-              <w:t>Less space efficient for denser graphs</w:t>
-            </w:r>
-            <w:r>
-              <w:t>.</w:t>
+              <w:t>Less space efficient for denser graphs.</w:t>
             </w:r>
           </w:p>
         </w:tc>
@@ -929,7 +928,15 @@
         <w:t xml:space="preserve">Connectivity: </w:t>
       </w:r>
       <w:r>
-        <w:t>Does there exist a path between node A and node B? Typical solution: use union find data structure or any search algorithm (e.g. DFS).</w:t>
+        <w:t>Does there exist a path between node A and node B? Typical solution: use union find data structure or any search algorithm (</w:t>
+      </w:r>
+      <w:proofErr w:type="gramStart"/>
+      <w:r>
+        <w:t>e.g.</w:t>
+      </w:r>
+      <w:proofErr w:type="gramEnd"/>
+      <w:r>
+        <w:t xml:space="preserve"> DFS).</w:t>
       </w:r>
     </w:p>
     <w:p>
@@ -1323,6 +1330,7 @@
         </w:rPr>
         <w:t> </w:t>
       </w:r>
+      <w:proofErr w:type="spellStart"/>
       <w:r>
         <w:rPr>
           <w:rFonts w:ascii="Consolas" w:eastAsia="Times New Roman" w:hAnsi="Consolas" w:cs="Times New Roman"/>
@@ -1333,6 +1341,7 @@
         </w:rPr>
         <w:t>dfs</w:t>
       </w:r>
+      <w:proofErr w:type="spellEnd"/>
       <w:r>
         <w:rPr>
           <w:rFonts w:ascii="Consolas" w:eastAsia="Times New Roman" w:hAnsi="Consolas" w:cs="Times New Roman"/>
@@ -1612,7 +1621,29 @@
           <w:szCs w:val="21"/>
           <w:lang w:eastAsia="en-AU"/>
         </w:rPr>
-        <w:t>        dfs(</w:t>
+        <w:t>        </w:t>
+      </w:r>
+      <w:proofErr w:type="spellStart"/>
+      <w:r>
+        <w:rPr>
+          <w:rFonts w:ascii="Consolas" w:eastAsia="Times New Roman" w:hAnsi="Consolas" w:cs="Times New Roman"/>
+          <w:color w:val="D4D4D4"/>
+          <w:sz w:val="21"/>
+          <w:szCs w:val="21"/>
+          <w:lang w:eastAsia="en-AU"/>
+        </w:rPr>
+        <w:t>dfs</w:t>
+      </w:r>
+      <w:proofErr w:type="spellEnd"/>
+      <w:r>
+        <w:rPr>
+          <w:rFonts w:ascii="Consolas" w:eastAsia="Times New Roman" w:hAnsi="Consolas" w:cs="Times New Roman"/>
+          <w:color w:val="D4D4D4"/>
+          <w:sz w:val="21"/>
+          <w:szCs w:val="21"/>
+          <w:lang w:eastAsia="en-AU"/>
+        </w:rPr>
+        <w:t>(</w:t>
       </w:r>
       <w:r>
         <w:rPr>
@@ -1683,15 +1714,27 @@
           <w:lang w:eastAsia="en-AU"/>
         </w:rPr>
       </w:pPr>
-      <w:r>
-        <w:rPr>
-          <w:rFonts w:ascii="Consolas" w:eastAsia="Times New Roman" w:hAnsi="Consolas" w:cs="Times New Roman"/>
-          <w:color w:val="D4D4D4"/>
-          <w:sz w:val="21"/>
-          <w:szCs w:val="21"/>
-          <w:lang w:eastAsia="en-AU"/>
-        </w:rPr>
-        <w:t>start_node = </w:t>
+      <w:proofErr w:type="spellStart"/>
+      <w:r>
+        <w:rPr>
+          <w:rFonts w:ascii="Consolas" w:eastAsia="Times New Roman" w:hAnsi="Consolas" w:cs="Times New Roman"/>
+          <w:color w:val="D4D4D4"/>
+          <w:sz w:val="21"/>
+          <w:szCs w:val="21"/>
+          <w:lang w:eastAsia="en-AU"/>
+        </w:rPr>
+        <w:t>start_node</w:t>
+      </w:r>
+      <w:proofErr w:type="spellEnd"/>
+      <w:r>
+        <w:rPr>
+          <w:rFonts w:ascii="Consolas" w:eastAsia="Times New Roman" w:hAnsi="Consolas" w:cs="Times New Roman"/>
+          <w:color w:val="D4D4D4"/>
+          <w:sz w:val="21"/>
+          <w:szCs w:val="21"/>
+          <w:lang w:eastAsia="en-AU"/>
+        </w:rPr>
+        <w:t> = </w:t>
       </w:r>
       <w:r>
         <w:rPr>
@@ -1716,15 +1759,49 @@
           <w:lang w:eastAsia="en-AU"/>
         </w:rPr>
       </w:pPr>
-      <w:r>
-        <w:rPr>
-          <w:rFonts w:ascii="Consolas" w:eastAsia="Times New Roman" w:hAnsi="Consolas" w:cs="Times New Roman"/>
-          <w:color w:val="D4D4D4"/>
-          <w:sz w:val="21"/>
-          <w:szCs w:val="21"/>
-          <w:lang w:eastAsia="en-AU"/>
-        </w:rPr>
-        <w:t>dfs(start_node)</w:t>
+      <w:proofErr w:type="spellStart"/>
+      <w:r>
+        <w:rPr>
+          <w:rFonts w:ascii="Consolas" w:eastAsia="Times New Roman" w:hAnsi="Consolas" w:cs="Times New Roman"/>
+          <w:color w:val="D4D4D4"/>
+          <w:sz w:val="21"/>
+          <w:szCs w:val="21"/>
+          <w:lang w:eastAsia="en-AU"/>
+        </w:rPr>
+        <w:t>dfs</w:t>
+      </w:r>
+      <w:proofErr w:type="spellEnd"/>
+      <w:r>
+        <w:rPr>
+          <w:rFonts w:ascii="Consolas" w:eastAsia="Times New Roman" w:hAnsi="Consolas" w:cs="Times New Roman"/>
+          <w:color w:val="D4D4D4"/>
+          <w:sz w:val="21"/>
+          <w:szCs w:val="21"/>
+          <w:lang w:eastAsia="en-AU"/>
+        </w:rPr>
+        <w:t>(</w:t>
+      </w:r>
+      <w:proofErr w:type="spellStart"/>
+      <w:r>
+        <w:rPr>
+          <w:rFonts w:ascii="Consolas" w:eastAsia="Times New Roman" w:hAnsi="Consolas" w:cs="Times New Roman"/>
+          <w:color w:val="D4D4D4"/>
+          <w:sz w:val="21"/>
+          <w:szCs w:val="21"/>
+          <w:lang w:eastAsia="en-AU"/>
+        </w:rPr>
+        <w:t>start_node</w:t>
+      </w:r>
+      <w:proofErr w:type="spellEnd"/>
+      <w:r>
+        <w:rPr>
+          <w:rFonts w:ascii="Consolas" w:eastAsia="Times New Roman" w:hAnsi="Consolas" w:cs="Times New Roman"/>
+          <w:color w:val="D4D4D4"/>
+          <w:sz w:val="21"/>
+          <w:szCs w:val="21"/>
+          <w:lang w:eastAsia="en-AU"/>
+        </w:rPr>
+        <w:t>)</w:t>
       </w:r>
     </w:p>
     <w:p/>
@@ -1822,9 +1899,78 @@
         <w:t xml:space="preserve"> to be able to tell them apart.</w:t>
       </w:r>
     </w:p>
-    <w:p>
-      <w:r>
-        <w:t>33:20</w:t>
+    <w:p/>
+    <w:p>
+      <w:pPr>
+        <w:rPr>
+          <w:b/>
+          <w:bCs/>
+          <w:u w:val="single"/>
+        </w:rPr>
+      </w:pPr>
+      <w:r>
+        <w:rPr>
+          <w:b/>
+          <w:bCs/>
+          <w:u w:val="single"/>
+        </w:rPr>
+        <w:t>Breadth-First Search (BFS)</w:t>
+      </w:r>
+    </w:p>
+    <w:p>
+      <w:r>
+        <w:t xml:space="preserve">BFS is another </w:t>
+      </w:r>
+      <w:r>
+        <w:t xml:space="preserve">fundamental search algorithm used to explore nodes and edges of a graph. It runs with a time complexity of </w:t>
+      </w:r>
+      <w:r>
+        <w:rPr>
+          <w:b/>
+          <w:bCs/>
+        </w:rPr>
+        <w:t>O(V+E)</w:t>
+      </w:r>
+      <w:r>
+        <w:t xml:space="preserve"> and is often used as a building block in other algorithms.</w:t>
+      </w:r>
+    </w:p>
+    <w:p>
+      <w:r>
+        <w:t xml:space="preserve">The BFS algorithm is particularly useful for one thing: finding the </w:t>
+      </w:r>
+      <w:r>
+        <w:rPr>
+          <w:b/>
+          <w:bCs/>
+        </w:rPr>
+        <w:t>shortest path on unweighted graphs</w:t>
+      </w:r>
+      <w:r>
+        <w:t>.</w:t>
+      </w:r>
+    </w:p>
+    <w:p>
+      <w:r>
+        <w:t>The BFS starts at some arbitrary node of a graph and explores the neighbour nodes first, before moving to the next level neighbours.</w:t>
+      </w:r>
+      <w:r>
+        <w:t xml:space="preserve"> </w:t>
+      </w:r>
+    </w:p>
+    <w:p>
+      <w:r>
+        <w:t xml:space="preserve">The BFS algorithm uses a </w:t>
+      </w:r>
+      <w:r>
+        <w:rPr>
+          <w:b/>
+          <w:bCs/>
+        </w:rPr>
+        <w:t>queue</w:t>
+      </w:r>
+      <w:r>
+        <w:t xml:space="preserve"> data structure to track which node to visit next. Upon reaching a new node the algorithm adds it to the queue to visit it later. </w:t>
       </w:r>
     </w:p>
     <w:sectPr>

</xml_diff>